<commit_message>
Andrew's input for report
</commit_message>
<xml_diff>
--- a/TeamB-Report.docx
+++ b/TeamB-Report.docx
@@ -1,10 +1,11 @@
 
 <file path=word/document.xml><?xml version="1.0" encoding="utf-8"?>
-<w:document xmlns:ve="http://schemas.openxmlformats.org/markup-compatibility/2006" xmlns:o="urn:schemas-microsoft-com:office:office" xmlns:r="http://schemas.openxmlformats.org/officeDocument/2006/relationships" xmlns:m="http://schemas.openxmlformats.org/officeDocument/2006/math" xmlns:v="urn:schemas-microsoft-com:vml" xmlns:wp="http://schemas.openxmlformats.org/drawingml/2006/wordprocessingDrawing" xmlns:w10="urn:schemas-microsoft-com:office:word" xmlns:w="http://schemas.openxmlformats.org/wordprocessingml/2006/main" xmlns:wne="http://schemas.microsoft.com/office/word/2006/wordml">
+<w:document xmlns:o="urn:schemas-microsoft-com:office:office" xmlns:r="http://schemas.openxmlformats.org/officeDocument/2006/relationships" xmlns:v="urn:schemas-microsoft-com:vml" xmlns:w="http://schemas.openxmlformats.org/wordprocessingml/2006/main" xmlns:w10="urn:schemas-microsoft-com:office:word" xmlns:wp="http://schemas.openxmlformats.org/drawingml/2006/wordprocessingDrawing">
   <w:body>
     <w:p>
       <w:pPr>
-        <w:spacing w:line="480" w:lineRule="auto"/>
+        <w:pStyle w:val="Normal"/>
+        <w:spacing w:lineRule="auto" w:line="480"/>
         <w:jc w:val="center"/>
         <w:rPr>
           <w:rFonts w:ascii="Verdana" w:hAnsi="Verdana"/>
@@ -25,7 +26,8 @@
     </w:p>
     <w:p>
       <w:pPr>
-        <w:spacing w:line="480" w:lineRule="auto"/>
+        <w:pStyle w:val="Normal"/>
+        <w:spacing w:lineRule="auto" w:line="480"/>
         <w:jc w:val="center"/>
         <w:rPr>
           <w:rFonts w:ascii="Verdana" w:hAnsi="Verdana"/>
@@ -46,7 +48,8 @@
     </w:p>
     <w:p>
       <w:pPr>
-        <w:spacing w:line="480" w:lineRule="auto"/>
+        <w:pStyle w:val="Normal"/>
+        <w:spacing w:lineRule="auto" w:line="480"/>
         <w:jc w:val="center"/>
         <w:rPr>
           <w:rFonts w:ascii="Verdana" w:hAnsi="Verdana"/>
@@ -65,7 +68,8 @@
     </w:p>
     <w:p>
       <w:pPr>
-        <w:spacing w:line="480" w:lineRule="auto"/>
+        <w:pStyle w:val="Normal"/>
+        <w:spacing w:lineRule="auto" w:line="480"/>
         <w:jc w:val="center"/>
         <w:rPr>
           <w:rFonts w:ascii="Verdana" w:hAnsi="Verdana"/>
@@ -84,7 +88,8 @@
     </w:p>
     <w:p>
       <w:pPr>
-        <w:spacing w:line="480" w:lineRule="auto"/>
+        <w:pStyle w:val="Normal"/>
+        <w:spacing w:lineRule="auto" w:line="480"/>
         <w:jc w:val="center"/>
         <w:rPr>
           <w:rFonts w:ascii="Verdana" w:hAnsi="Verdana"/>
@@ -103,7 +108,8 @@
     </w:p>
     <w:p>
       <w:pPr>
-        <w:spacing w:line="480" w:lineRule="auto"/>
+        <w:pStyle w:val="Normal"/>
+        <w:spacing w:lineRule="auto" w:line="480"/>
         <w:jc w:val="center"/>
         <w:rPr>
           <w:rFonts w:ascii="Verdana" w:hAnsi="Verdana"/>
@@ -118,20 +124,14 @@
           <w:szCs w:val="48"/>
         </w:rPr>
         <w:t>John Stinson</w:t>
-      </w:r>
-      <w:r>
-        <w:rPr>
-          <w:rFonts w:ascii="Verdana" w:hAnsi="Verdana"/>
-          <w:sz w:val="48"/>
-          <w:szCs w:val="48"/>
-        </w:rPr>
         <w:br/>
         <w:t>Zachary Herberger</w:t>
       </w:r>
     </w:p>
     <w:p>
       <w:pPr>
-        <w:spacing w:line="480" w:lineRule="auto"/>
+        <w:pStyle w:val="Normal"/>
+        <w:spacing w:lineRule="auto" w:line="480"/>
         <w:jc w:val="center"/>
         <w:rPr>
           <w:rFonts w:ascii="Verdana" w:hAnsi="Verdana"/>
@@ -139,18 +139,34 @@
           <w:szCs w:val="48"/>
         </w:rPr>
       </w:pPr>
-    </w:p>
-    <w:p>
-      <w:pPr>
-        <w:rPr>
-          <w:rFonts w:ascii="Verdana" w:hAnsi="Verdana"/>
-          <w:sz w:val="48"/>
-          <w:szCs w:val="48"/>
-        </w:rPr>
-      </w:pPr>
-    </w:p>
-    <w:p>
-      <w:pPr>
+      <w:r>
+        <w:rPr>
+          <w:rFonts w:ascii="Verdana" w:hAnsi="Verdana"/>
+          <w:sz w:val="48"/>
+          <w:szCs w:val="48"/>
+        </w:rPr>
+      </w:r>
+    </w:p>
+    <w:p>
+      <w:pPr>
+        <w:pStyle w:val="Normal"/>
+        <w:rPr>
+          <w:rFonts w:ascii="Verdana" w:hAnsi="Verdana"/>
+          <w:sz w:val="48"/>
+          <w:szCs w:val="48"/>
+        </w:rPr>
+      </w:pPr>
+      <w:r>
+        <w:rPr>
+          <w:rFonts w:ascii="Verdana" w:hAnsi="Verdana"/>
+          <w:sz w:val="48"/>
+          <w:szCs w:val="48"/>
+        </w:rPr>
+      </w:r>
+    </w:p>
+    <w:p>
+      <w:pPr>
+        <w:pStyle w:val="Normal"/>
         <w:pageBreakBefore/>
         <w:rPr>
           <w:rFonts w:ascii="Verdana" w:hAnsi="Verdana"/>
@@ -166,12 +182,12 @@
           <w:sz w:val="24"/>
           <w:szCs w:val="24"/>
         </w:rPr>
-        <w:lastRenderedPageBreak/>
         <w:t>Summary:</w:t>
       </w:r>
     </w:p>
     <w:p>
       <w:pPr>
+        <w:pStyle w:val="Normal"/>
         <w:rPr>
           <w:rFonts w:ascii="Verdana" w:hAnsi="Verdana"/>
           <w:sz w:val="24"/>
@@ -189,6 +205,7 @@
     </w:p>
     <w:p>
       <w:pPr>
+        <w:pStyle w:val="Normal"/>
         <w:rPr>
           <w:rFonts w:ascii="Verdana" w:hAnsi="Verdana"/>
           <w:sz w:val="24"/>
@@ -215,10 +232,20 @@
     </w:p>
     <w:p>
       <w:pPr>
-        <w:rPr>
-          <w:rFonts w:ascii="Verdana" w:hAnsi="Verdana"/>
-          <w:sz w:val="24"/>
-          <w:szCs w:val="24"/>
+        <w:pStyle w:val="Normal"/>
+        <w:rPr>
+          <w:rFonts w:ascii="Arial" w:hAnsi="Arial"/>
+          <w:b w:val="false"/>
+          <w:i w:val="false"/>
+          <w:caps w:val="false"/>
+          <w:smallCaps w:val="false"/>
+          <w:strike w:val="false"/>
+          <w:dstrike w:val="false"/>
+          <w:color w:val="000000"/>
+          <w:sz w:val="24"/>
+          <w:u w:val="none"/>
+          <w:effect w:val="none"/>
+          <w:shd w:fill="auto" w:val="clear"/>
         </w:rPr>
       </w:pPr>
       <w:r>
@@ -230,17 +257,29 @@
         </w:rPr>
         <w:t xml:space="preserve">Andrew – </w:t>
       </w:r>
-      <w:r>
-        <w:rPr>
-          <w:rFonts w:ascii="Verdana" w:hAnsi="Verdana"/>
-          <w:sz w:val="24"/>
-          <w:szCs w:val="24"/>
-        </w:rPr>
-        <w:t>Added a small sound for every time the increment or decrement button is pressed.</w:t>
-      </w:r>
-    </w:p>
-    <w:p>
-      <w:pPr>
+      <w:bookmarkStart w:id="0" w:name="docs-internal-guid-d4191b32-2fb1-53b5-2147-e9db4f085e22"/>
+      <w:bookmarkEnd w:id="0"/>
+      <w:r>
+        <w:rPr>
+          <w:rFonts w:ascii="Arial" w:hAnsi="Arial"/>
+          <w:b w:val="false"/>
+          <w:i w:val="false"/>
+          <w:caps w:val="false"/>
+          <w:smallCaps w:val="false"/>
+          <w:strike w:val="false"/>
+          <w:dstrike w:val="false"/>
+          <w:color w:val="000000"/>
+          <w:sz w:val="24"/>
+          <w:u w:val="none"/>
+          <w:effect w:val="none"/>
+          <w:shd w:fill="auto" w:val="clear"/>
+        </w:rPr>
+        <w:t>What I did was initially make sound come out from our simon board, albeit at first I couldn’t control what frequency it would come out at, it started to make sense and I had help from the other people in our team to refine our code so that it would do so. My initial error was that I didn’t make use of our TH0 and TL0 and only made it complement our port for the buzzer. What I would like to do differently in the future is to meet up more, and by that find a consistent time to meet.</w:t>
+      </w:r>
+    </w:p>
+    <w:p>
+      <w:pPr>
+        <w:pStyle w:val="Normal"/>
         <w:rPr>
           <w:rFonts w:ascii="Verdana" w:hAnsi="Verdana"/>
           <w:sz w:val="24"/>
@@ -262,19 +301,12 @@
           <w:sz w:val="24"/>
           <w:szCs w:val="24"/>
         </w:rPr>
-        <w:t>Added a small “rollover</w:t>
-      </w:r>
-      <w:r>
-        <w:rPr>
-          <w:rFonts w:ascii="Verdana" w:hAnsi="Verdana"/>
-          <w:sz w:val="24"/>
-          <w:szCs w:val="24"/>
-        </w:rPr>
-        <w:t>” sound each time the board would rollover from 15 to zero or from -15 to zero.</w:t>
-      </w:r>
-    </w:p>
-    <w:p>
-      <w:pPr>
+        <w:t>Added a small “rollover” sound each time the board would rollover from 15 to zero or from -15 to zero.</w:t>
+      </w:r>
+    </w:p>
+    <w:p>
+      <w:pPr>
+        <w:pStyle w:val="Normal"/>
         <w:rPr>
           <w:rFonts w:ascii="Verdana" w:hAnsi="Verdana"/>
           <w:sz w:val="24"/>
@@ -301,15 +333,24 @@
     </w:p>
     <w:p>
       <w:pPr>
-        <w:rPr>
-          <w:rFonts w:ascii="Verdana" w:hAnsi="Verdana"/>
-          <w:sz w:val="24"/>
-          <w:szCs w:val="24"/>
-        </w:rPr>
-      </w:pPr>
-    </w:p>
-    <w:p>
-      <w:pPr>
+        <w:pStyle w:val="Normal"/>
+        <w:rPr>
+          <w:rFonts w:ascii="Verdana" w:hAnsi="Verdana"/>
+          <w:sz w:val="24"/>
+          <w:szCs w:val="24"/>
+        </w:rPr>
+      </w:pPr>
+      <w:r>
+        <w:rPr>
+          <w:rFonts w:ascii="Verdana" w:hAnsi="Verdana"/>
+          <w:sz w:val="24"/>
+          <w:szCs w:val="24"/>
+        </w:rPr>
+      </w:r>
+    </w:p>
+    <w:p>
+      <w:pPr>
+        <w:pStyle w:val="Normal"/>
         <w:rPr>
           <w:rFonts w:ascii="Verdana" w:hAnsi="Verdana"/>
           <w:b/>
@@ -329,6 +370,7 @@
     </w:p>
     <w:p>
       <w:pPr>
+        <w:pStyle w:val="Normal"/>
         <w:rPr>
           <w:rFonts w:ascii="Verdana" w:hAnsi="Verdana"/>
           <w:sz w:val="24"/>
@@ -346,6 +388,7 @@
     </w:p>
     <w:p>
       <w:pPr>
+        <w:pStyle w:val="Normal"/>
         <w:rPr>
           <w:rFonts w:ascii="Verdana" w:hAnsi="Verdana"/>
           <w:sz w:val="24"/>
@@ -363,26 +406,27 @@
     </w:p>
     <w:p>
       <w:pPr>
-        <w:rPr>
-          <w:rFonts w:ascii="Verdana" w:hAnsi="Verdana"/>
-          <w:sz w:val="24"/>
-          <w:szCs w:val="24"/>
-        </w:rPr>
-      </w:pPr>
-      <w:r>
-        <w:rPr>
-          <w:rFonts w:ascii="Verdana" w:hAnsi="Verdana"/>
-          <w:sz w:val="24"/>
-          <w:szCs w:val="24"/>
-        </w:rPr>
-        <w:lastRenderedPageBreak/>
+        <w:pStyle w:val="Normal"/>
+        <w:rPr>
+          <w:rFonts w:ascii="Verdana" w:hAnsi="Verdana"/>
+          <w:sz w:val="24"/>
+          <w:szCs w:val="24"/>
+        </w:rPr>
+      </w:pPr>
+      <w:bookmarkStart w:id="1" w:name="_GoBack"/>
+      <w:bookmarkEnd w:id="1"/>
+      <w:r>
+        <w:rPr>
+          <w:rFonts w:ascii="Verdana" w:hAnsi="Verdana"/>
+          <w:sz w:val="24"/>
+          <w:szCs w:val="24"/>
+        </w:rPr>
         <w:t>John – Implemented the code ‘algorithm’ to produce sounds and found an online calculator used to determine certain frequencies to be played with said algorithm. Used familiarity with Keil output and FlashMagic to help with loading data and code to the Simon board.</w:t>
       </w:r>
-      <w:bookmarkStart w:id="0" w:name="_GoBack"/>
-      <w:bookmarkEnd w:id="0"/>
-    </w:p>
-    <w:p>
-      <w:pPr>
+    </w:p>
+    <w:p>
+      <w:pPr>
+        <w:pStyle w:val="Normal"/>
         <w:rPr>
           <w:rFonts w:ascii="Verdana" w:hAnsi="Verdana"/>
           <w:sz w:val="24"/>
@@ -398,24 +442,39 @@
         <w:t>Andrew – Assisted with implementation of sound indicators on increment and decrement operations</w:t>
       </w:r>
     </w:p>
-    <w:p/>
+    <w:p>
+      <w:pPr>
+        <w:pStyle w:val="Normal"/>
+        <w:widowControl/>
+        <w:suppressAutoHyphens w:val="true"/>
+        <w:bidi w:val="0"/>
+        <w:spacing w:before="0" w:after="200"/>
+        <w:jc w:val="left"/>
+        <w:rPr/>
+      </w:pPr>
+      <w:r>
+        <w:rPr/>
+      </w:r>
+    </w:p>
     <w:sectPr>
+      <w:type w:val="nextPage"/>
       <w:pgSz w:w="12240" w:h="15840"/>
-      <w:pgMar w:top="1440" w:right="1440" w:bottom="1440" w:left="1440" w:header="0" w:footer="0" w:gutter="0"/>
-      <w:cols w:space="720"/>
-      <w:formProt w:val="0"/>
-      <w:docGrid w:linePitch="360" w:charSpace="-2049"/>
+      <w:pgMar w:left="1440" w:right="1440" w:header="0" w:top="1440" w:footer="0" w:bottom="1440" w:gutter="0"/>
+      <w:pgNumType w:fmt="decimal"/>
+      <w:formProt w:val="false"/>
+      <w:textDirection w:val="lrTb"/>
+      <w:docGrid w:type="default" w:linePitch="360" w:charSpace="4294965247"/>
     </w:sectPr>
   </w:body>
 </w:document>
 </file>
 
 <file path=word/styles.xml><?xml version="1.0" encoding="utf-8"?>
-<w:styles xmlns:r="http://schemas.openxmlformats.org/officeDocument/2006/relationships" xmlns:w="http://schemas.openxmlformats.org/wordprocessingml/2006/main">
+<w:styles xmlns:w="http://schemas.openxmlformats.org/wordprocessingml/2006/main">
   <w:docDefaults>
     <w:rPrDefault>
       <w:rPr>
-        <w:rFonts w:ascii="Calibri" w:eastAsia="Droid Sans Fallback" w:hAnsi="Calibri" w:cs="Times New Roman"/>
+        <w:rFonts w:ascii="Calibri" w:hAnsi="Calibri" w:eastAsia="Droid Sans Fallback" w:cs="Times New Roman"/>
         <w:sz w:val="22"/>
         <w:szCs w:val="22"/>
         <w:lang w:val="en-US" w:eastAsia="en-US" w:bidi="ar-SA"/>
@@ -423,235 +482,227 @@
     </w:rPrDefault>
     <w:pPrDefault>
       <w:pPr>
-        <w:spacing w:line="276" w:lineRule="auto"/>
+        <w:spacing w:lineRule="auto" w:line="276"/>
       </w:pPr>
     </w:pPrDefault>
   </w:docDefaults>
-  <w:latentStyles w:defLockedState="0" w:defUIPriority="99" w:defSemiHidden="1" w:defUnhideWhenUsed="1" w:defQFormat="0" w:count="267">
-    <w:lsdException w:name="Normal" w:semiHidden="0" w:uiPriority="0" w:unhideWhenUsed="0" w:qFormat="1"/>
-    <w:lsdException w:name="heading 1" w:semiHidden="0" w:uiPriority="9" w:unhideWhenUsed="0" w:qFormat="1"/>
-    <w:lsdException w:name="heading 2" w:uiPriority="9" w:qFormat="1"/>
-    <w:lsdException w:name="heading 3" w:uiPriority="9" w:qFormat="1"/>
-    <w:lsdException w:name="heading 4" w:uiPriority="9" w:qFormat="1"/>
-    <w:lsdException w:name="heading 5" w:uiPriority="9" w:qFormat="1"/>
-    <w:lsdException w:name="heading 6" w:uiPriority="9" w:qFormat="1"/>
-    <w:lsdException w:name="heading 7" w:uiPriority="9" w:qFormat="1"/>
-    <w:lsdException w:name="heading 8" w:uiPriority="9" w:qFormat="1"/>
-    <w:lsdException w:name="heading 9" w:uiPriority="9" w:qFormat="1"/>
-    <w:lsdException w:name="toc 1" w:uiPriority="39"/>
-    <w:lsdException w:name="toc 2" w:uiPriority="39"/>
-    <w:lsdException w:name="toc 3" w:uiPriority="39"/>
-    <w:lsdException w:name="toc 4" w:uiPriority="39"/>
-    <w:lsdException w:name="toc 5" w:uiPriority="39"/>
-    <w:lsdException w:name="toc 6" w:uiPriority="39"/>
-    <w:lsdException w:name="toc 7" w:uiPriority="39"/>
-    <w:lsdException w:name="toc 8" w:uiPriority="39"/>
-    <w:lsdException w:name="toc 9" w:uiPriority="39"/>
-    <w:lsdException w:name="caption" w:uiPriority="35" w:qFormat="1"/>
-    <w:lsdException w:name="Title" w:semiHidden="0" w:uiPriority="10" w:unhideWhenUsed="0" w:qFormat="1"/>
-    <w:lsdException w:name="Default Paragraph Font" w:uiPriority="1"/>
-    <w:lsdException w:name="Subtitle" w:semiHidden="0" w:uiPriority="11" w:unhideWhenUsed="0" w:qFormat="1"/>
-    <w:lsdException w:name="Strong" w:semiHidden="0" w:uiPriority="22" w:unhideWhenUsed="0" w:qFormat="1"/>
-    <w:lsdException w:name="Emphasis" w:semiHidden="0" w:uiPriority="20" w:unhideWhenUsed="0" w:qFormat="1"/>
-    <w:lsdException w:name="Table Grid" w:semiHidden="0" w:uiPriority="59" w:unhideWhenUsed="0"/>
-    <w:lsdException w:name="Placeholder Text" w:unhideWhenUsed="0"/>
-    <w:lsdException w:name="No Spacing" w:semiHidden="0" w:uiPriority="1" w:unhideWhenUsed="0" w:qFormat="1"/>
-    <w:lsdException w:name="Light Shading" w:semiHidden="0" w:uiPriority="60" w:unhideWhenUsed="0"/>
-    <w:lsdException w:name="Light List" w:semiHidden="0" w:uiPriority="61" w:unhideWhenUsed="0"/>
-    <w:lsdException w:name="Light Grid" w:semiHidden="0" w:uiPriority="62" w:unhideWhenUsed="0"/>
-    <w:lsdException w:name="Medium Shading 1" w:semiHidden="0" w:uiPriority="63" w:unhideWhenUsed="0"/>
-    <w:lsdException w:name="Medium Shading 2" w:semiHidden="0" w:uiPriority="64" w:unhideWhenUsed="0"/>
-    <w:lsdException w:name="Medium List 1" w:semiHidden="0" w:uiPriority="65" w:unhideWhenUsed="0"/>
-    <w:lsdException w:name="Medium List 2" w:semiHidden="0" w:uiPriority="66" w:unhideWhenUsed="0"/>
-    <w:lsdException w:name="Medium Grid 1" w:semiHidden="0" w:uiPriority="67" w:unhideWhenUsed="0"/>
-    <w:lsdException w:name="Medium Grid 2" w:semiHidden="0" w:uiPriority="68" w:unhideWhenUsed="0"/>
-    <w:lsdException w:name="Medium Grid 3" w:semiHidden="0" w:uiPriority="69" w:unhideWhenUsed="0"/>
-    <w:lsdException w:name="Dark List" w:semiHidden="0" w:uiPriority="70" w:unhideWhenUsed="0"/>
-    <w:lsdException w:name="Colorful Shading" w:semiHidden="0" w:uiPriority="71" w:unhideWhenUsed="0"/>
-    <w:lsdException w:name="Colorful List" w:semiHidden="0" w:uiPriority="72" w:unhideWhenUsed="0"/>
-    <w:lsdException w:name="Colorful Grid" w:semiHidden="0" w:uiPriority="73" w:unhideWhenUsed="0"/>
-    <w:lsdException w:name="Light Shading Accent 1" w:semiHidden="0" w:uiPriority="60" w:unhideWhenUsed="0"/>
-    <w:lsdException w:name="Light List Accent 1" w:semiHidden="0" w:uiPriority="61" w:unhideWhenUsed="0"/>
-    <w:lsdException w:name="Light Grid Accent 1" w:semiHidden="0" w:uiPriority="62" w:unhideWhenUsed="0"/>
-    <w:lsdException w:name="Medium Shading 1 Accent 1" w:semiHidden="0" w:uiPriority="63" w:unhideWhenUsed="0"/>
-    <w:lsdException w:name="Medium Shading 2 Accent 1" w:semiHidden="0" w:uiPriority="64" w:unhideWhenUsed="0"/>
-    <w:lsdException w:name="Medium List 1 Accent 1" w:semiHidden="0" w:uiPriority="65" w:unhideWhenUsed="0"/>
-    <w:lsdException w:name="Revision" w:unhideWhenUsed="0"/>
-    <w:lsdException w:name="List Paragraph" w:semiHidden="0" w:uiPriority="34" w:unhideWhenUsed="0" w:qFormat="1"/>
-    <w:lsdException w:name="Quote" w:semiHidden="0" w:uiPriority="29" w:unhideWhenUsed="0" w:qFormat="1"/>
-    <w:lsdException w:name="Intense Quote" w:semiHidden="0" w:uiPriority="30" w:unhideWhenUsed="0" w:qFormat="1"/>
-    <w:lsdException w:name="Medium List 2 Accent 1" w:semiHidden="0" w:uiPriority="66" w:unhideWhenUsed="0"/>
-    <w:lsdException w:name="Medium Grid 1 Accent 1" w:semiHidden="0" w:uiPriority="67" w:unhideWhenUsed="0"/>
-    <w:lsdException w:name="Medium Grid 2 Accent 1" w:semiHidden="0" w:uiPriority="68" w:unhideWhenUsed="0"/>
-    <w:lsdException w:name="Medium Grid 3 Accent 1" w:semiHidden="0" w:uiPriority="69" w:unhideWhenUsed="0"/>
-    <w:lsdException w:name="Dark List Accent 1" w:semiHidden="0" w:uiPriority="70" w:unhideWhenUsed="0"/>
-    <w:lsdException w:name="Colorful Shading Accent 1" w:semiHidden="0" w:uiPriority="71" w:unhideWhenUsed="0"/>
-    <w:lsdException w:name="Colorful List Accent 1" w:semiHidden="0" w:uiPriority="72" w:unhideWhenUsed="0"/>
-    <w:lsdException w:name="Colorful Grid Accent 1" w:semiHidden="0" w:uiPriority="73" w:unhideWhenUsed="0"/>
-    <w:lsdException w:name="Light Shading Accent 2" w:semiHidden="0" w:uiPriority="60" w:unhideWhenUsed="0"/>
-    <w:lsdException w:name="Light List Accent 2" w:semiHidden="0" w:uiPriority="61" w:unhideWhenUsed="0"/>
-    <w:lsdException w:name="Light Grid Accent 2" w:semiHidden="0" w:uiPriority="62" w:unhideWhenUsed="0"/>
-    <w:lsdException w:name="Medium Shading 1 Accent 2" w:semiHidden="0" w:uiPriority="63" w:unhideWhenUsed="0"/>
-    <w:lsdException w:name="Medium Shading 2 Accent 2" w:semiHidden="0" w:uiPriority="64" w:unhideWhenUsed="0"/>
-    <w:lsdException w:name="Medium List 1 Accent 2" w:semiHidden="0" w:uiPriority="65" w:unhideWhenUsed="0"/>
-    <w:lsdException w:name="Medium List 2 Accent 2" w:semiHidden="0" w:uiPriority="66" w:unhideWhenUsed="0"/>
-    <w:lsdException w:name="Medium Grid 1 Accent 2" w:semiHidden="0" w:uiPriority="67" w:unhideWhenUsed="0"/>
-    <w:lsdException w:name="Medium Grid 2 Accent 2" w:semiHidden="0" w:uiPriority="68" w:unhideWhenUsed="0"/>
-    <w:lsdException w:name="Medium Grid 3 Accent 2" w:semiHidden="0" w:uiPriority="69" w:unhideWhenUsed="0"/>
-    <w:lsdException w:name="Dark List Accent 2" w:semiHidden="0" w:uiPriority="70" w:unhideWhenUsed="0"/>
-    <w:lsdException w:name="Colorful Shading Accent 2" w:semiHidden="0" w:uiPriority="71" w:unhideWhenUsed="0"/>
-    <w:lsdException w:name="Colorful List Accent 2" w:semiHidden="0" w:uiPriority="72" w:unhideWhenUsed="0"/>
-    <w:lsdException w:name="Colorful Grid Accent 2" w:semiHidden="0" w:uiPriority="73" w:unhideWhenUsed="0"/>
-    <w:lsdException w:name="Light Shading Accent 3" w:semiHidden="0" w:uiPriority="60" w:unhideWhenUsed="0"/>
-    <w:lsdException w:name="Light List Accent 3" w:semiHidden="0" w:uiPriority="61" w:unhideWhenUsed="0"/>
-    <w:lsdException w:name="Light Grid Accent 3" w:semiHidden="0" w:uiPriority="62" w:unhideWhenUsed="0"/>
-    <w:lsdException w:name="Medium Shading 1 Accent 3" w:semiHidden="0" w:uiPriority="63" w:unhideWhenUsed="0"/>
-    <w:lsdException w:name="Medium Shading 2 Accent 3" w:semiHidden="0" w:uiPriority="64" w:unhideWhenUsed="0"/>
-    <w:lsdException w:name="Medium List 1 Accent 3" w:semiHidden="0" w:uiPriority="65" w:unhideWhenUsed="0"/>
-    <w:lsdException w:name="Medium List 2 Accent 3" w:semiHidden="0" w:uiPriority="66" w:unhideWhenUsed="0"/>
-    <w:lsdException w:name="Medium Grid 1 Accent 3" w:semiHidden="0" w:uiPriority="67" w:unhideWhenUsed="0"/>
-    <w:lsdException w:name="Medium Grid 2 Accent 3" w:semiHidden="0" w:uiPriority="68" w:unhideWhenUsed="0"/>
-    <w:lsdException w:name="Medium Grid 3 Accent 3" w:semiHidden="0" w:uiPriority="69" w:unhideWhenUsed="0"/>
-    <w:lsdException w:name="Dark List Accent 3" w:semiHidden="0" w:uiPriority="70" w:unhideWhenUsed="0"/>
-    <w:lsdException w:name="Colorful Shading Accent 3" w:semiHidden="0" w:uiPriority="71" w:unhideWhenUsed="0"/>
-    <w:lsdException w:name="Colorful List Accent 3" w:semiHidden="0" w:uiPriority="72" w:unhideWhenUsed="0"/>
-    <w:lsdException w:name="Colorful Grid Accent 3" w:semiHidden="0" w:uiPriority="73" w:unhideWhenUsed="0"/>
-    <w:lsdException w:name="Light Shading Accent 4" w:semiHidden="0" w:uiPriority="60" w:unhideWhenUsed="0"/>
-    <w:lsdException w:name="Light List Accent 4" w:semiHidden="0" w:uiPriority="61" w:unhideWhenUsed="0"/>
-    <w:lsdException w:name="Light Grid Accent 4" w:semiHidden="0" w:uiPriority="62" w:unhideWhenUsed="0"/>
-    <w:lsdException w:name="Medium Shading 1 Accent 4" w:semiHidden="0" w:uiPriority="63" w:unhideWhenUsed="0"/>
-    <w:lsdException w:name="Medium Shading 2 Accent 4" w:semiHidden="0" w:uiPriority="64" w:unhideWhenUsed="0"/>
-    <w:lsdException w:name="Medium List 1 Accent 4" w:semiHidden="0" w:uiPriority="65" w:unhideWhenUsed="0"/>
-    <w:lsdException w:name="Medium List 2 Accent 4" w:semiHidden="0" w:uiPriority="66" w:unhideWhenUsed="0"/>
-    <w:lsdException w:name="Medium Grid 1 Accent 4" w:semiHidden="0" w:uiPriority="67" w:unhideWhenUsed="0"/>
-    <w:lsdException w:name="Medium Grid 2 Accent 4" w:semiHidden="0" w:uiPriority="68" w:unhideWhenUsed="0"/>
-    <w:lsdException w:name="Medium Grid 3 Accent 4" w:semiHidden="0" w:uiPriority="69" w:unhideWhenUsed="0"/>
-    <w:lsdException w:name="Dark List Accent 4" w:semiHidden="0" w:uiPriority="70" w:unhideWhenUsed="0"/>
-    <w:lsdException w:name="Colorful Shading Accent 4" w:semiHidden="0" w:uiPriority="71" w:unhideWhenUsed="0"/>
-    <w:lsdException w:name="Colorful List Accent 4" w:semiHidden="0" w:uiPriority="72" w:unhideWhenUsed="0"/>
-    <w:lsdException w:name="Colorful Grid Accent 4" w:semiHidden="0" w:uiPriority="73" w:unhideWhenUsed="0"/>
-    <w:lsdException w:name="Light Shading Accent 5" w:semiHidden="0" w:uiPriority="60" w:unhideWhenUsed="0"/>
-    <w:lsdException w:name="Light List Accent 5" w:semiHidden="0" w:uiPriority="61" w:unhideWhenUsed="0"/>
-    <w:lsdException w:name="Light Grid Accent 5" w:semiHidden="0" w:uiPriority="62" w:unhideWhenUsed="0"/>
-    <w:lsdException w:name="Medium Shading 1 Accent 5" w:semiHidden="0" w:uiPriority="63" w:unhideWhenUsed="0"/>
-    <w:lsdException w:name="Medium Shading 2 Accent 5" w:semiHidden="0" w:uiPriority="64" w:unhideWhenUsed="0"/>
-    <w:lsdException w:name="Medium List 1 Accent 5" w:semiHidden="0" w:uiPriority="65" w:unhideWhenUsed="0"/>
-    <w:lsdException w:name="Medium List 2 Accent 5" w:semiHidden="0" w:uiPriority="66" w:unhideWhenUsed="0"/>
-    <w:lsdException w:name="Medium Grid 1 Accent 5" w:semiHidden="0" w:uiPriority="67" w:unhideWhenUsed="0"/>
-    <w:lsdException w:name="Medium Grid 2 Accent 5" w:semiHidden="0" w:uiPriority="68" w:unhideWhenUsed="0"/>
-    <w:lsdException w:name="Medium Grid 3 Accent 5" w:semiHidden="0" w:uiPriority="69" w:unhideWhenUsed="0"/>
-    <w:lsdException w:name="Dark List Accent 5" w:semiHidden="0" w:uiPriority="70" w:unhideWhenUsed="0"/>
-    <w:lsdException w:name="Colorful Shading Accent 5" w:semiHidden="0" w:uiPriority="71" w:unhideWhenUsed="0"/>
-    <w:lsdException w:name="Colorful List Accent 5" w:semiHidden="0" w:uiPriority="72" w:unhideWhenUsed="0"/>
-    <w:lsdException w:name="Colorful Grid Accent 5" w:semiHidden="0" w:uiPriority="73" w:unhideWhenUsed="0"/>
-    <w:lsdException w:name="Light Shading Accent 6" w:semiHidden="0" w:uiPriority="60" w:unhideWhenUsed="0"/>
-    <w:lsdException w:name="Light List Accent 6" w:semiHidden="0" w:uiPriority="61" w:unhideWhenUsed="0"/>
-    <w:lsdException w:name="Light Grid Accent 6" w:semiHidden="0" w:uiPriority="62" w:unhideWhenUsed="0"/>
-    <w:lsdException w:name="Medium Shading 1 Accent 6" w:semiHidden="0" w:uiPriority="63" w:unhideWhenUsed="0"/>
-    <w:lsdException w:name="Medium Shading 2 Accent 6" w:semiHidden="0" w:uiPriority="64" w:unhideWhenUsed="0"/>
-    <w:lsdException w:name="Medium List 1 Accent 6" w:semiHidden="0" w:uiPriority="65" w:unhideWhenUsed="0"/>
-    <w:lsdException w:name="Medium List 2 Accent 6" w:semiHidden="0" w:uiPriority="66" w:unhideWhenUsed="0"/>
-    <w:lsdException w:name="Medium Grid 1 Accent 6" w:semiHidden="0" w:uiPriority="67" w:unhideWhenUsed="0"/>
-    <w:lsdException w:name="Medium Grid 2 Accent 6" w:semiHidden="0" w:uiPriority="68" w:unhideWhenUsed="0"/>
-    <w:lsdException w:name="Medium Grid 3 Accent 6" w:semiHidden="0" w:uiPriority="69" w:unhideWhenUsed="0"/>
-    <w:lsdException w:name="Dark List Accent 6" w:semiHidden="0" w:uiPriority="70" w:unhideWhenUsed="0"/>
-    <w:lsdException w:name="Colorful Shading Accent 6" w:semiHidden="0" w:uiPriority="71" w:unhideWhenUsed="0"/>
-    <w:lsdException w:name="Colorful List Accent 6" w:semiHidden="0" w:uiPriority="72" w:unhideWhenUsed="0"/>
-    <w:lsdException w:name="Colorful Grid Accent 6" w:semiHidden="0" w:uiPriority="73" w:unhideWhenUsed="0"/>
-    <w:lsdException w:name="Subtle Emphasis" w:semiHidden="0" w:uiPriority="19" w:unhideWhenUsed="0" w:qFormat="1"/>
-    <w:lsdException w:name="Intense Emphasis" w:semiHidden="0" w:uiPriority="21" w:unhideWhenUsed="0" w:qFormat="1"/>
-    <w:lsdException w:name="Subtle Reference" w:semiHidden="0" w:uiPriority="31" w:unhideWhenUsed="0" w:qFormat="1"/>
-    <w:lsdException w:name="Intense Reference" w:semiHidden="0" w:uiPriority="32" w:unhideWhenUsed="0" w:qFormat="1"/>
-    <w:lsdException w:name="Book Title" w:semiHidden="0" w:uiPriority="33" w:unhideWhenUsed="0" w:qFormat="1"/>
-    <w:lsdException w:name="Bibliography" w:uiPriority="37"/>
-    <w:lsdException w:name="TOC Heading" w:uiPriority="39" w:qFormat="1"/>
+  <w:latentStyles w:count="267" w:defQFormat="0" w:defUnhideWhenUsed="1" w:defSemiHidden="1" w:defUIPriority="99" w:defLockedState="0">
+    <w:lsdException w:qFormat="1" w:semiHidden="0" w:uiPriority="0" w:unhideWhenUsed="0" w:name="Normal"/>
+    <w:lsdException w:qFormat="1" w:semiHidden="0" w:uiPriority="9" w:unhideWhenUsed="0" w:name="heading 1"/>
+    <w:lsdException w:qFormat="1" w:uiPriority="9" w:name="heading 2"/>
+    <w:lsdException w:qFormat="1" w:uiPriority="9" w:name="heading 3"/>
+    <w:lsdException w:qFormat="1" w:uiPriority="9" w:name="heading 4"/>
+    <w:lsdException w:qFormat="1" w:uiPriority="9" w:name="heading 5"/>
+    <w:lsdException w:qFormat="1" w:uiPriority="9" w:name="heading 6"/>
+    <w:lsdException w:qFormat="1" w:uiPriority="9" w:name="heading 7"/>
+    <w:lsdException w:qFormat="1" w:uiPriority="9" w:name="heading 8"/>
+    <w:lsdException w:qFormat="1" w:uiPriority="9" w:name="heading 9"/>
+    <w:lsdException w:uiPriority="39" w:name="toc 1"/>
+    <w:lsdException w:uiPriority="39" w:name="toc 2"/>
+    <w:lsdException w:uiPriority="39" w:name="toc 3"/>
+    <w:lsdException w:uiPriority="39" w:name="toc 4"/>
+    <w:lsdException w:uiPriority="39" w:name="toc 5"/>
+    <w:lsdException w:uiPriority="39" w:name="toc 6"/>
+    <w:lsdException w:uiPriority="39" w:name="toc 7"/>
+    <w:lsdException w:uiPriority="39" w:name="toc 8"/>
+    <w:lsdException w:uiPriority="39" w:name="toc 9"/>
+    <w:lsdException w:qFormat="1" w:uiPriority="35" w:name="caption"/>
+    <w:lsdException w:qFormat="1" w:semiHidden="0" w:uiPriority="10" w:unhideWhenUsed="0" w:name="Title"/>
+    <w:lsdException w:uiPriority="1" w:name="Default Paragraph Font"/>
+    <w:lsdException w:qFormat="1" w:semiHidden="0" w:uiPriority="11" w:unhideWhenUsed="0" w:name="Subtitle"/>
+    <w:lsdException w:qFormat="1" w:semiHidden="0" w:uiPriority="22" w:unhideWhenUsed="0" w:name="Strong"/>
+    <w:lsdException w:qFormat="1" w:semiHidden="0" w:uiPriority="20" w:unhideWhenUsed="0" w:name="Emphasis"/>
+    <w:lsdException w:semiHidden="0" w:uiPriority="59" w:unhideWhenUsed="0" w:name="Table Grid"/>
+    <w:lsdException w:unhideWhenUsed="0" w:name="Placeholder Text"/>
+    <w:lsdException w:qFormat="1" w:semiHidden="0" w:uiPriority="1" w:unhideWhenUsed="0" w:name="No Spacing"/>
+    <w:lsdException w:semiHidden="0" w:uiPriority="60" w:unhideWhenUsed="0" w:name="Light Shading"/>
+    <w:lsdException w:semiHidden="0" w:uiPriority="61" w:unhideWhenUsed="0" w:name="Light List"/>
+    <w:lsdException w:semiHidden="0" w:uiPriority="62" w:unhideWhenUsed="0" w:name="Light Grid"/>
+    <w:lsdException w:semiHidden="0" w:uiPriority="63" w:unhideWhenUsed="0" w:name="Medium Shading 1"/>
+    <w:lsdException w:semiHidden="0" w:uiPriority="64" w:unhideWhenUsed="0" w:name="Medium Shading 2"/>
+    <w:lsdException w:semiHidden="0" w:uiPriority="65" w:unhideWhenUsed="0" w:name="Medium List 1"/>
+    <w:lsdException w:semiHidden="0" w:uiPriority="66" w:unhideWhenUsed="0" w:name="Medium List 2"/>
+    <w:lsdException w:semiHidden="0" w:uiPriority="67" w:unhideWhenUsed="0" w:name="Medium Grid 1"/>
+    <w:lsdException w:semiHidden="0" w:uiPriority="68" w:unhideWhenUsed="0" w:name="Medium Grid 2"/>
+    <w:lsdException w:semiHidden="0" w:uiPriority="69" w:unhideWhenUsed="0" w:name="Medium Grid 3"/>
+    <w:lsdException w:semiHidden="0" w:uiPriority="70" w:unhideWhenUsed="0" w:name="Dark List"/>
+    <w:lsdException w:semiHidden="0" w:uiPriority="71" w:unhideWhenUsed="0" w:name="Colorful Shading"/>
+    <w:lsdException w:semiHidden="0" w:uiPriority="72" w:unhideWhenUsed="0" w:name="Colorful List"/>
+    <w:lsdException w:semiHidden="0" w:uiPriority="73" w:unhideWhenUsed="0" w:name="Colorful Grid"/>
+    <w:lsdException w:semiHidden="0" w:uiPriority="60" w:unhideWhenUsed="0" w:name="Light Shading Accent 1"/>
+    <w:lsdException w:semiHidden="0" w:uiPriority="61" w:unhideWhenUsed="0" w:name="Light List Accent 1"/>
+    <w:lsdException w:semiHidden="0" w:uiPriority="62" w:unhideWhenUsed="0" w:name="Light Grid Accent 1"/>
+    <w:lsdException w:semiHidden="0" w:uiPriority="63" w:unhideWhenUsed="0" w:name="Medium Shading 1 Accent 1"/>
+    <w:lsdException w:semiHidden="0" w:uiPriority="64" w:unhideWhenUsed="0" w:name="Medium Shading 2 Accent 1"/>
+    <w:lsdException w:semiHidden="0" w:uiPriority="65" w:unhideWhenUsed="0" w:name="Medium List 1 Accent 1"/>
+    <w:lsdException w:unhideWhenUsed="0" w:name="Revision"/>
+    <w:lsdException w:qFormat="1" w:semiHidden="0" w:uiPriority="34" w:unhideWhenUsed="0" w:name="List Paragraph"/>
+    <w:lsdException w:qFormat="1" w:semiHidden="0" w:uiPriority="29" w:unhideWhenUsed="0" w:name="Quote"/>
+    <w:lsdException w:qFormat="1" w:semiHidden="0" w:uiPriority="30" w:unhideWhenUsed="0" w:name="Intense Quote"/>
+    <w:lsdException w:semiHidden="0" w:uiPriority="66" w:unhideWhenUsed="0" w:name="Medium List 2 Accent 1"/>
+    <w:lsdException w:semiHidden="0" w:uiPriority="67" w:unhideWhenUsed="0" w:name="Medium Grid 1 Accent 1"/>
+    <w:lsdException w:semiHidden="0" w:uiPriority="68" w:unhideWhenUsed="0" w:name="Medium Grid 2 Accent 1"/>
+    <w:lsdException w:semiHidden="0" w:uiPriority="69" w:unhideWhenUsed="0" w:name="Medium Grid 3 Accent 1"/>
+    <w:lsdException w:semiHidden="0" w:uiPriority="70" w:unhideWhenUsed="0" w:name="Dark List Accent 1"/>
+    <w:lsdException w:semiHidden="0" w:uiPriority="71" w:unhideWhenUsed="0" w:name="Colorful Shading Accent 1"/>
+    <w:lsdException w:semiHidden="0" w:uiPriority="72" w:unhideWhenUsed="0" w:name="Colorful List Accent 1"/>
+    <w:lsdException w:semiHidden="0" w:uiPriority="73" w:unhideWhenUsed="0" w:name="Colorful Grid Accent 1"/>
+    <w:lsdException w:semiHidden="0" w:uiPriority="60" w:unhideWhenUsed="0" w:name="Light Shading Accent 2"/>
+    <w:lsdException w:semiHidden="0" w:uiPriority="61" w:unhideWhenUsed="0" w:name="Light List Accent 2"/>
+    <w:lsdException w:semiHidden="0" w:uiPriority="62" w:unhideWhenUsed="0" w:name="Light Grid Accent 2"/>
+    <w:lsdException w:semiHidden="0" w:uiPriority="63" w:unhideWhenUsed="0" w:name="Medium Shading 1 Accent 2"/>
+    <w:lsdException w:semiHidden="0" w:uiPriority="64" w:unhideWhenUsed="0" w:name="Medium Shading 2 Accent 2"/>
+    <w:lsdException w:semiHidden="0" w:uiPriority="65" w:unhideWhenUsed="0" w:name="Medium List 1 Accent 2"/>
+    <w:lsdException w:semiHidden="0" w:uiPriority="66" w:unhideWhenUsed="0" w:name="Medium List 2 Accent 2"/>
+    <w:lsdException w:semiHidden="0" w:uiPriority="67" w:unhideWhenUsed="0" w:name="Medium Grid 1 Accent 2"/>
+    <w:lsdException w:semiHidden="0" w:uiPriority="68" w:unhideWhenUsed="0" w:name="Medium Grid 2 Accent 2"/>
+    <w:lsdException w:semiHidden="0" w:uiPriority="69" w:unhideWhenUsed="0" w:name="Medium Grid 3 Accent 2"/>
+    <w:lsdException w:semiHidden="0" w:uiPriority="70" w:unhideWhenUsed="0" w:name="Dark List Accent 2"/>
+    <w:lsdException w:semiHidden="0" w:uiPriority="71" w:unhideWhenUsed="0" w:name="Colorful Shading Accent 2"/>
+    <w:lsdException w:semiHidden="0" w:uiPriority="72" w:unhideWhenUsed="0" w:name="Colorful List Accent 2"/>
+    <w:lsdException w:semiHidden="0" w:uiPriority="73" w:unhideWhenUsed="0" w:name="Colorful Grid Accent 2"/>
+    <w:lsdException w:semiHidden="0" w:uiPriority="60" w:unhideWhenUsed="0" w:name="Light Shading Accent 3"/>
+    <w:lsdException w:semiHidden="0" w:uiPriority="61" w:unhideWhenUsed="0" w:name="Light List Accent 3"/>
+    <w:lsdException w:semiHidden="0" w:uiPriority="62" w:unhideWhenUsed="0" w:name="Light Grid Accent 3"/>
+    <w:lsdException w:semiHidden="0" w:uiPriority="63" w:unhideWhenUsed="0" w:name="Medium Shading 1 Accent 3"/>
+    <w:lsdException w:semiHidden="0" w:uiPriority="64" w:unhideWhenUsed="0" w:name="Medium Shading 2 Accent 3"/>
+    <w:lsdException w:semiHidden="0" w:uiPriority="65" w:unhideWhenUsed="0" w:name="Medium List 1 Accent 3"/>
+    <w:lsdException w:semiHidden="0" w:uiPriority="66" w:unhideWhenUsed="0" w:name="Medium List 2 Accent 3"/>
+    <w:lsdException w:semiHidden="0" w:uiPriority="67" w:unhideWhenUsed="0" w:name="Medium Grid 1 Accent 3"/>
+    <w:lsdException w:semiHidden="0" w:uiPriority="68" w:unhideWhenUsed="0" w:name="Medium Grid 2 Accent 3"/>
+    <w:lsdException w:semiHidden="0" w:uiPriority="69" w:unhideWhenUsed="0" w:name="Medium Grid 3 Accent 3"/>
+    <w:lsdException w:semiHidden="0" w:uiPriority="70" w:unhideWhenUsed="0" w:name="Dark List Accent 3"/>
+    <w:lsdException w:semiHidden="0" w:uiPriority="71" w:unhideWhenUsed="0" w:name="Colorful Shading Accent 3"/>
+    <w:lsdException w:semiHidden="0" w:uiPriority="72" w:unhideWhenUsed="0" w:name="Colorful List Accent 3"/>
+    <w:lsdException w:semiHidden="0" w:uiPriority="73" w:unhideWhenUsed="0" w:name="Colorful Grid Accent 3"/>
+    <w:lsdException w:semiHidden="0" w:uiPriority="60" w:unhideWhenUsed="0" w:name="Light Shading Accent 4"/>
+    <w:lsdException w:semiHidden="0" w:uiPriority="61" w:unhideWhenUsed="0" w:name="Light List Accent 4"/>
+    <w:lsdException w:semiHidden="0" w:uiPriority="62" w:unhideWhenUsed="0" w:name="Light Grid Accent 4"/>
+    <w:lsdException w:semiHidden="0" w:uiPriority="63" w:unhideWhenUsed="0" w:name="Medium Shading 1 Accent 4"/>
+    <w:lsdException w:semiHidden="0" w:uiPriority="64" w:unhideWhenUsed="0" w:name="Medium Shading 2 Accent 4"/>
+    <w:lsdException w:semiHidden="0" w:uiPriority="65" w:unhideWhenUsed="0" w:name="Medium List 1 Accent 4"/>
+    <w:lsdException w:semiHidden="0" w:uiPriority="66" w:unhideWhenUsed="0" w:name="Medium List 2 Accent 4"/>
+    <w:lsdException w:semiHidden="0" w:uiPriority="67" w:unhideWhenUsed="0" w:name="Medium Grid 1 Accent 4"/>
+    <w:lsdException w:semiHidden="0" w:uiPriority="68" w:unhideWhenUsed="0" w:name="Medium Grid 2 Accent 4"/>
+    <w:lsdException w:semiHidden="0" w:uiPriority="69" w:unhideWhenUsed="0" w:name="Medium Grid 3 Accent 4"/>
+    <w:lsdException w:semiHidden="0" w:uiPriority="70" w:unhideWhenUsed="0" w:name="Dark List Accent 4"/>
+    <w:lsdException w:semiHidden="0" w:uiPriority="71" w:unhideWhenUsed="0" w:name="Colorful Shading Accent 4"/>
+    <w:lsdException w:semiHidden="0" w:uiPriority="72" w:unhideWhenUsed="0" w:name="Colorful List Accent 4"/>
+    <w:lsdException w:semiHidden="0" w:uiPriority="73" w:unhideWhenUsed="0" w:name="Colorful Grid Accent 4"/>
+    <w:lsdException w:semiHidden="0" w:uiPriority="60" w:unhideWhenUsed="0" w:name="Light Shading Accent 5"/>
+    <w:lsdException w:semiHidden="0" w:uiPriority="61" w:unhideWhenUsed="0" w:name="Light List Accent 5"/>
+    <w:lsdException w:semiHidden="0" w:uiPriority="62" w:unhideWhenUsed="0" w:name="Light Grid Accent 5"/>
+    <w:lsdException w:semiHidden="0" w:uiPriority="63" w:unhideWhenUsed="0" w:name="Medium Shading 1 Accent 5"/>
+    <w:lsdException w:semiHidden="0" w:uiPriority="64" w:unhideWhenUsed="0" w:name="Medium Shading 2 Accent 5"/>
+    <w:lsdException w:semiHidden="0" w:uiPriority="65" w:unhideWhenUsed="0" w:name="Medium List 1 Accent 5"/>
+    <w:lsdException w:semiHidden="0" w:uiPriority="66" w:unhideWhenUsed="0" w:name="Medium List 2 Accent 5"/>
+    <w:lsdException w:semiHidden="0" w:uiPriority="67" w:unhideWhenUsed="0" w:name="Medium Grid 1 Accent 5"/>
+    <w:lsdException w:semiHidden="0" w:uiPriority="68" w:unhideWhenUsed="0" w:name="Medium Grid 2 Accent 5"/>
+    <w:lsdException w:semiHidden="0" w:uiPriority="69" w:unhideWhenUsed="0" w:name="Medium Grid 3 Accent 5"/>
+    <w:lsdException w:semiHidden="0" w:uiPriority="70" w:unhideWhenUsed="0" w:name="Dark List Accent 5"/>
+    <w:lsdException w:semiHidden="0" w:uiPriority="71" w:unhideWhenUsed="0" w:name="Colorful Shading Accent 5"/>
+    <w:lsdException w:semiHidden="0" w:uiPriority="72" w:unhideWhenUsed="0" w:name="Colorful List Accent 5"/>
+    <w:lsdException w:semiHidden="0" w:uiPriority="73" w:unhideWhenUsed="0" w:name="Colorful Grid Accent 5"/>
+    <w:lsdException w:semiHidden="0" w:uiPriority="60" w:unhideWhenUsed="0" w:name="Light Shading Accent 6"/>
+    <w:lsdException w:semiHidden="0" w:uiPriority="61" w:unhideWhenUsed="0" w:name="Light List Accent 6"/>
+    <w:lsdException w:semiHidden="0" w:uiPriority="62" w:unhideWhenUsed="0" w:name="Light Grid Accent 6"/>
+    <w:lsdException w:semiHidden="0" w:uiPriority="63" w:unhideWhenUsed="0" w:name="Medium Shading 1 Accent 6"/>
+    <w:lsdException w:semiHidden="0" w:uiPriority="64" w:unhideWhenUsed="0" w:name="Medium Shading 2 Accent 6"/>
+    <w:lsdException w:semiHidden="0" w:uiPriority="65" w:unhideWhenUsed="0" w:name="Medium List 1 Accent 6"/>
+    <w:lsdException w:semiHidden="0" w:uiPriority="66" w:unhideWhenUsed="0" w:name="Medium List 2 Accent 6"/>
+    <w:lsdException w:semiHidden="0" w:uiPriority="67" w:unhideWhenUsed="0" w:name="Medium Grid 1 Accent 6"/>
+    <w:lsdException w:semiHidden="0" w:uiPriority="68" w:unhideWhenUsed="0" w:name="Medium Grid 2 Accent 6"/>
+    <w:lsdException w:semiHidden="0" w:uiPriority="69" w:unhideWhenUsed="0" w:name="Medium Grid 3 Accent 6"/>
+    <w:lsdException w:semiHidden="0" w:uiPriority="70" w:unhideWhenUsed="0" w:name="Dark List Accent 6"/>
+    <w:lsdException w:semiHidden="0" w:uiPriority="71" w:unhideWhenUsed="0" w:name="Colorful Shading Accent 6"/>
+    <w:lsdException w:semiHidden="0" w:uiPriority="72" w:unhideWhenUsed="0" w:name="Colorful List Accent 6"/>
+    <w:lsdException w:semiHidden="0" w:uiPriority="73" w:unhideWhenUsed="0" w:name="Colorful Grid Accent 6"/>
+    <w:lsdException w:qFormat="1" w:semiHidden="0" w:uiPriority="19" w:unhideWhenUsed="0" w:name="Subtle Emphasis"/>
+    <w:lsdException w:qFormat="1" w:semiHidden="0" w:uiPriority="21" w:unhideWhenUsed="0" w:name="Intense Emphasis"/>
+    <w:lsdException w:qFormat="1" w:semiHidden="0" w:uiPriority="31" w:unhideWhenUsed="0" w:name="Subtle Reference"/>
+    <w:lsdException w:qFormat="1" w:semiHidden="0" w:uiPriority="32" w:unhideWhenUsed="0" w:name="Intense Reference"/>
+    <w:lsdException w:qFormat="1" w:semiHidden="0" w:uiPriority="33" w:unhideWhenUsed="0" w:name="Book Title"/>
+    <w:lsdException w:uiPriority="37" w:name="Bibliography"/>
+    <w:lsdException w:qFormat="1" w:uiPriority="39" w:name="TOC Heading"/>
   </w:latentStyles>
-  <w:style w:type="paragraph" w:default="1" w:styleId="Normal">
+  <w:style w:type="paragraph" w:styleId="Normal" w:default="1">
     <w:name w:val="Normal"/>
     <w:qFormat/>
-    <w:rsid w:val="00FD5620"/>
+    <w:rsid w:val="00fd5620"/>
     <w:pPr>
-      <w:suppressAutoHyphens/>
-      <w:spacing w:after="200"/>
+      <w:widowControl/>
+      <w:suppressAutoHyphens w:val="true"/>
+      <w:bidi w:val="0"/>
+      <w:spacing w:before="0" w:after="200" w:lineRule="auto" w:line="276"/>
+      <w:jc w:val="left"/>
     </w:pPr>
-  </w:style>
-  <w:style w:type="character" w:default="1" w:styleId="DefaultParagraphFont">
+    <w:rPr>
+      <w:rFonts w:ascii="Calibri" w:hAnsi="Calibri" w:eastAsia="Droid Sans Fallback" w:cs="Times New Roman"/>
+      <w:color w:val="auto"/>
+      <w:sz w:val="22"/>
+      <w:szCs w:val="22"/>
+      <w:lang w:val="en-US" w:eastAsia="en-US" w:bidi="ar-SA"/>
+    </w:rPr>
+  </w:style>
+  <w:style w:type="character" w:styleId="DefaultParagraphFont" w:default="1">
     <w:name w:val="Default Paragraph Font"/>
     <w:uiPriority w:val="1"/>
     <w:semiHidden/>
     <w:unhideWhenUsed/>
-  </w:style>
-  <w:style w:type="table" w:default="1" w:styleId="TableNormal">
-    <w:name w:val="Normal Table"/>
+    <w:rPr/>
+  </w:style>
+  <w:style w:type="character" w:styleId="HeaderChar" w:customStyle="1">
+    <w:name w:val="Header Char"/>
     <w:uiPriority w:val="99"/>
-    <w:semiHidden/>
-    <w:unhideWhenUsed/>
-    <w:qFormat/>
-    <w:tblPr>
-      <w:tblInd w:w="0" w:type="dxa"/>
-      <w:tblCellMar>
-        <w:top w:w="0" w:type="dxa"/>
-        <w:left w:w="108" w:type="dxa"/>
-        <w:bottom w:w="0" w:type="dxa"/>
-        <w:right w:w="108" w:type="dxa"/>
-      </w:tblCellMar>
-    </w:tblPr>
-  </w:style>
-  <w:style w:type="numbering" w:default="1" w:styleId="NoList">
-    <w:name w:val="No List"/>
+    <w:link w:val="Header"/>
+    <w:rsid w:val="003649ed"/>
+    <w:basedOn w:val="DefaultParagraphFont"/>
+    <w:rPr/>
+  </w:style>
+  <w:style w:type="character" w:styleId="FooterChar" w:customStyle="1">
+    <w:name w:val="Footer Char"/>
     <w:uiPriority w:val="99"/>
-    <w:semiHidden/>
-    <w:unhideWhenUsed/>
-  </w:style>
-  <w:style w:type="character" w:customStyle="1" w:styleId="HeaderChar">
-    <w:name w:val="Header Char"/>
+    <w:link w:val="Footer"/>
+    <w:rsid w:val="003649ed"/>
     <w:basedOn w:val="DefaultParagraphFont"/>
-    <w:link w:val="Header"/>
-    <w:uiPriority w:val="99"/>
-    <w:rsid w:val="003649ED"/>
-  </w:style>
-  <w:style w:type="character" w:customStyle="1" w:styleId="FooterChar">
-    <w:name w:val="Footer Char"/>
-    <w:basedOn w:val="DefaultParagraphFont"/>
-    <w:link w:val="Footer"/>
-    <w:uiPriority w:val="99"/>
-    <w:rsid w:val="003649ED"/>
-  </w:style>
-  <w:style w:type="paragraph" w:customStyle="1" w:styleId="Heading">
+    <w:rPr/>
+  </w:style>
+  <w:style w:type="paragraph" w:styleId="Heading" w:customStyle="1">
     <w:name w:val="Heading"/>
+    <w:rsid w:val="00fd5620"/>
     <w:basedOn w:val="Normal"/>
     <w:next w:val="TextBody"/>
-    <w:rsid w:val="00FD5620"/>
     <w:pPr>
       <w:keepNext/>
       <w:spacing w:before="240" w:after="120"/>
     </w:pPr>
     <w:rPr>
-      <w:rFonts w:ascii="Liberation Sans" w:hAnsi="Liberation Sans" w:cs="FreeSans"/>
+      <w:rFonts w:ascii="Liberation Sans" w:hAnsi="Liberation Sans" w:eastAsia="Droid Sans Fallback" w:cs="FreeSans"/>
       <w:sz w:val="28"/>
       <w:szCs w:val="28"/>
     </w:rPr>
   </w:style>
-  <w:style w:type="paragraph" w:customStyle="1" w:styleId="TextBody">
+  <w:style w:type="paragraph" w:styleId="TextBody" w:customStyle="1">
     <w:name w:val="Text Body"/>
+    <w:rsid w:val="00fd5620"/>
     <w:basedOn w:val="Normal"/>
-    <w:rsid w:val="00FD5620"/>
     <w:pPr>
-      <w:spacing w:after="140" w:line="288" w:lineRule="auto"/>
+      <w:spacing w:lineRule="auto" w:line="288" w:before="0" w:after="140"/>
     </w:pPr>
+    <w:rPr/>
   </w:style>
   <w:style w:type="paragraph" w:styleId="List">
     <w:name w:val="List"/>
+    <w:rsid w:val="00fd5620"/>
     <w:basedOn w:val="TextBody"/>
-    <w:rsid w:val="00FD5620"/>
+    <w:pPr/>
     <w:rPr>
       <w:rFonts w:cs="FreeSans"/>
     </w:rPr>
   </w:style>
   <w:style w:type="paragraph" w:styleId="Caption">
-    <w:name w:val="caption"/>
+    <w:name w:val="Caption"/>
     <w:basedOn w:val="Normal"/>
-    <w:rsid w:val="00FD5620"/>
     <w:pPr>
       <w:suppressLineNumbers/>
       <w:spacing w:before="120" w:after="120"/>
@@ -664,10 +715,10 @@
       <w:szCs w:val="24"/>
     </w:rPr>
   </w:style>
-  <w:style w:type="paragraph" w:customStyle="1" w:styleId="Index">
+  <w:style w:type="paragraph" w:styleId="Index" w:customStyle="1">
     <w:name w:val="Index"/>
+    <w:rsid w:val="00fd5620"/>
     <w:basedOn w:val="Normal"/>
-    <w:rsid w:val="00FD5620"/>
     <w:pPr>
       <w:suppressLineNumbers/>
     </w:pPr>
@@ -675,35 +726,75 @@
       <w:rFonts w:cs="FreeSans"/>
     </w:rPr>
   </w:style>
+  <w:style w:type="paragraph" w:styleId="Caption1">
+    <w:name w:val="caption"/>
+    <w:rsid w:val="00fd5620"/>
+    <w:basedOn w:val="Normal"/>
+    <w:pPr>
+      <w:suppressLineNumbers/>
+      <w:spacing w:before="120" w:after="120"/>
+    </w:pPr>
+    <w:rPr>
+      <w:rFonts w:cs="FreeSans"/>
+      <w:i/>
+      <w:iCs/>
+      <w:sz w:val="24"/>
+      <w:szCs w:val="24"/>
+    </w:rPr>
+  </w:style>
   <w:style w:type="paragraph" w:styleId="Header">
-    <w:name w:val="header"/>
-    <w:basedOn w:val="Normal"/>
-    <w:link w:val="HeaderChar"/>
+    <w:name w:val="Header"/>
     <w:uiPriority w:val="99"/>
     <w:unhideWhenUsed/>
-    <w:rsid w:val="003649ED"/>
+    <w:link w:val="HeaderChar"/>
+    <w:rsid w:val="003649ed"/>
+    <w:basedOn w:val="Normal"/>
     <w:pPr>
       <w:tabs>
-        <w:tab w:val="center" w:pos="4680"/>
-        <w:tab w:val="right" w:pos="9360"/>
+        <w:tab w:val="center" w:pos="4680" w:leader="none"/>
+        <w:tab w:val="right" w:pos="9360" w:leader="none"/>
       </w:tabs>
-      <w:spacing w:after="0" w:line="240" w:lineRule="auto"/>
+      <w:spacing w:lineRule="auto" w:line="240" w:before="0" w:after="0"/>
     </w:pPr>
+    <w:rPr/>
   </w:style>
   <w:style w:type="paragraph" w:styleId="Footer">
-    <w:name w:val="footer"/>
-    <w:basedOn w:val="Normal"/>
-    <w:link w:val="FooterChar"/>
+    <w:name w:val="Footer"/>
     <w:uiPriority w:val="99"/>
     <w:unhideWhenUsed/>
-    <w:rsid w:val="003649ED"/>
+    <w:link w:val="FooterChar"/>
+    <w:rsid w:val="003649ed"/>
+    <w:basedOn w:val="Normal"/>
     <w:pPr>
       <w:tabs>
-        <w:tab w:val="center" w:pos="4680"/>
-        <w:tab w:val="right" w:pos="9360"/>
+        <w:tab w:val="center" w:pos="4680" w:leader="none"/>
+        <w:tab w:val="right" w:pos="9360" w:leader="none"/>
       </w:tabs>
-      <w:spacing w:after="0" w:line="240" w:lineRule="auto"/>
+      <w:spacing w:lineRule="auto" w:line="240" w:before="0" w:after="0"/>
     </w:pPr>
+    <w:rPr/>
+  </w:style>
+  <w:style w:type="numbering" w:styleId="NoList" w:default="1">
+    <w:name w:val="No List"/>
+    <w:uiPriority w:val="99"/>
+    <w:semiHidden/>
+    <w:unhideWhenUsed/>
+  </w:style>
+  <w:style w:type="table" w:default="1" w:styleId="TableNormal">
+    <w:name w:val="Normal Table"/>
+    <w:uiPriority w:val="99"/>
+    <w:qFormat/>
+    <w:semiHidden/>
+    <w:unhideWhenUsed/>
+    <w:tblPr>
+      <w:tblInd w:type="dxa" w:w="0"/>
+      <w:tblCellMar>
+        <w:top w:w="0" w:type="dxa"/>
+        <w:left w:w="108" w:type="dxa"/>
+        <w:bottom w:w="0" w:type="dxa"/>
+        <w:right w:w="108" w:type="dxa"/>
+      </w:tblCellMar>
+    </w:tblPr>
   </w:style>
 </w:styles>
 </file>

</xml_diff>